<commit_message>
Made changes to user flow, api calls
</commit_message>
<xml_diff>
--- a/proposal.docx
+++ b/proposal.docx
@@ -7,7 +7,7 @@
         <w:pStyle w:val="ListParagraph"/>
         <w:numPr>
           <w:ilvl w:val="0"/>
-          <w:numId w:val="3"/>
+          <w:numId w:val="4"/>
         </w:numPr>
       </w:pPr>
       <w:r>
@@ -19,17 +19,17 @@
         <w:pStyle w:val="ListParagraph"/>
         <w:numPr>
           <w:ilvl w:val="1"/>
-          <w:numId w:val="3"/>
+          <w:numId w:val="4"/>
         </w:numPr>
       </w:pPr>
       <w:r>
         <w:t>The website will be similar to the way GoodReads operates</w:t>
       </w:r>
       <w:r>
-        <w:t xml:space="preserve"> where a user can keep track of what books they want to read, have read, and are currently reading</w:t>
-      </w:r>
-      <w:r>
-        <w:t xml:space="preserve"> by creating multiple bookshelves</w:t>
+        <w:t xml:space="preserve"> where a user can keep track of </w:t>
+      </w:r>
+      <w:r>
+        <w:t>books they want to read, have read, favorited, sorted by genre, and any other way they would want to sort. This is done by creating “bookshelves” which are lists of books.</w:t>
       </w:r>
     </w:p>
     <w:p>
@@ -37,7 +37,7 @@
         <w:pStyle w:val="ListParagraph"/>
         <w:numPr>
           <w:ilvl w:val="0"/>
-          <w:numId w:val="3"/>
+          <w:numId w:val="4"/>
         </w:numPr>
       </w:pPr>
       <w:r>
@@ -49,11 +49,59 @@
         <w:pStyle w:val="ListParagraph"/>
         <w:numPr>
           <w:ilvl w:val="1"/>
-          <w:numId w:val="3"/>
-        </w:numPr>
-      </w:pPr>
-      <w:r>
-        <w:t>Teens and adults</w:t>
+          <w:numId w:val="4"/>
+        </w:numPr>
+      </w:pPr>
+      <w:r>
+        <w:t>Middle school students – summer reading, research, projects, hobby</w:t>
+      </w:r>
+    </w:p>
+    <w:p>
+      <w:pPr>
+        <w:pStyle w:val="ListParagraph"/>
+        <w:numPr>
+          <w:ilvl w:val="1"/>
+          <w:numId w:val="4"/>
+        </w:numPr>
+      </w:pPr>
+      <w:r>
+        <w:t>High school students – summer reading, research, projects, hobby</w:t>
+      </w:r>
+    </w:p>
+    <w:p>
+      <w:pPr>
+        <w:pStyle w:val="ListParagraph"/>
+        <w:numPr>
+          <w:ilvl w:val="1"/>
+          <w:numId w:val="4"/>
+        </w:numPr>
+      </w:pPr>
+      <w:r>
+        <w:t>College students – research, projects, hobby</w:t>
+      </w:r>
+    </w:p>
+    <w:p>
+      <w:pPr>
+        <w:pStyle w:val="ListParagraph"/>
+        <w:numPr>
+          <w:ilvl w:val="1"/>
+          <w:numId w:val="4"/>
+        </w:numPr>
+      </w:pPr>
+      <w:r>
+        <w:t>Reading hobbyists (adults) - hobby</w:t>
+      </w:r>
+    </w:p>
+    <w:p>
+      <w:pPr>
+        <w:pStyle w:val="ListParagraph"/>
+        <w:numPr>
+          <w:ilvl w:val="1"/>
+          <w:numId w:val="4"/>
+        </w:numPr>
+      </w:pPr>
+      <w:r>
+        <w:t>Book club members – hobby</w:t>
       </w:r>
     </w:p>
     <w:p>
@@ -61,7 +109,7 @@
         <w:pStyle w:val="ListParagraph"/>
         <w:numPr>
           <w:ilvl w:val="0"/>
-          <w:numId w:val="3"/>
+          <w:numId w:val="4"/>
         </w:numPr>
       </w:pPr>
       <w:r>
@@ -73,14 +121,37 @@
         <w:pStyle w:val="ListParagraph"/>
         <w:numPr>
           <w:ilvl w:val="1"/>
-          <w:numId w:val="3"/>
-        </w:numPr>
-      </w:pPr>
-      <w:r>
-        <w:t>Google Books API (uses OAuth not sure how that will work)</w:t>
-      </w:r>
-      <w:r>
-        <w:t xml:space="preserve"> – provide Authorization HTTP header with GET request</w:t>
+          <w:numId w:val="4"/>
+        </w:numPr>
+      </w:pPr>
+      <w:r>
+        <w:t>Google Books API</w:t>
+      </w:r>
+      <w:r>
+        <w:t xml:space="preserve">  </w:t>
+      </w:r>
+      <w:hyperlink r:id="rId5" w:history="1">
+        <w:r>
+          <w:rPr>
+            <w:rStyle w:val="Hyperlink"/>
+            <w:rFonts w:ascii="Courier New" w:eastAsia="Times New Roman" w:hAnsi="Courier New" w:cs="Courier New"/>
+            <w:sz w:val="21"/>
+            <w:szCs w:val="21"/>
+          </w:rPr>
+          <w:t>https://www.googleapis.com/books/v1/volumes</w:t>
+        </w:r>
+      </w:hyperlink>
+    </w:p>
+    <w:p>
+      <w:pPr>
+        <w:pStyle w:val="ListParagraph"/>
+        <w:numPr>
+          <w:ilvl w:val="1"/>
+          <w:numId w:val="4"/>
+        </w:numPr>
+      </w:pPr>
+      <w:r>
+        <w:t>OAuth or API Key</w:t>
       </w:r>
     </w:p>
     <w:p>
@@ -88,11 +159,26 @@
         <w:pStyle w:val="ListParagraph"/>
         <w:numPr>
           <w:ilvl w:val="2"/>
-          <w:numId w:val="3"/>
-        </w:numPr>
-      </w:pPr>
-      <w:r>
-        <w:t>The API should retrieve:</w:t>
+          <w:numId w:val="4"/>
+        </w:numPr>
+      </w:pPr>
+      <w:r>
+        <w:t>API calls</w:t>
+      </w:r>
+      <w:r>
+        <w:t xml:space="preserve"> – r</w:t>
+      </w:r>
+      <w:r>
+        <w:t>espon</w:t>
+      </w:r>
+      <w:r>
+        <w:t>ds</w:t>
+      </w:r>
+      <w:r>
+        <w:t xml:space="preserve"> in</w:t>
+      </w:r>
+      <w:r>
+        <w:t xml:space="preserve"> JSON</w:t>
       </w:r>
     </w:p>
     <w:p>
@@ -100,11 +186,65 @@
         <w:pStyle w:val="ListParagraph"/>
         <w:numPr>
           <w:ilvl w:val="3"/>
-          <w:numId w:val="3"/>
-        </w:numPr>
-      </w:pPr>
-      <w:r>
-        <w:t>Book title</w:t>
+          <w:numId w:val="4"/>
+        </w:numPr>
+      </w:pPr>
+      <w:r>
+        <w:t>Search: single parameter “q” which searches for volumes that contain that query string</w:t>
+      </w:r>
+    </w:p>
+    <w:p>
+      <w:pPr>
+        <w:pStyle w:val="ListParagraph"/>
+        <w:numPr>
+          <w:ilvl w:val="4"/>
+          <w:numId w:val="4"/>
+        </w:numPr>
+      </w:pPr>
+      <w:r>
+        <w:t>GET request</w:t>
+      </w:r>
+    </w:p>
+    <w:p>
+      <w:pPr>
+        <w:pStyle w:val="ListParagraph"/>
+        <w:numPr>
+          <w:ilvl w:val="4"/>
+          <w:numId w:val="4"/>
+        </w:numPr>
+      </w:pPr>
+      <w:r>
+        <w:t>Does not require authentication</w:t>
+      </w:r>
+    </w:p>
+    <w:p>
+      <w:pPr>
+        <w:pStyle w:val="ListParagraph"/>
+        <w:numPr>
+          <w:ilvl w:val="4"/>
+          <w:numId w:val="4"/>
+        </w:numPr>
+      </w:pPr>
+      <w:r>
+        <w:t>Can</w:t>
+      </w:r>
+      <w:r>
+        <w:t xml:space="preserve"> use</w:t>
+      </w:r>
+      <w:r>
+        <w:t xml:space="preserve"> search fields: intitle, inauthor, inpublisher, subject, isbn, lccn, oclc</w:t>
+      </w:r>
+    </w:p>
+    <w:p>
+      <w:pPr>
+        <w:pStyle w:val="ListParagraph"/>
+        <w:numPr>
+          <w:ilvl w:val="4"/>
+          <w:numId w:val="4"/>
+        </w:numPr>
+      </w:pPr>
+      <w:r>
+        <w:t>Can filter results</w:t>
       </w:r>
     </w:p>
     <w:p>
@@ -112,11 +252,35 @@
         <w:pStyle w:val="ListParagraph"/>
         <w:numPr>
           <w:ilvl w:val="3"/>
-          <w:numId w:val="3"/>
-        </w:numPr>
-      </w:pPr>
-      <w:r>
-        <w:t>Author</w:t>
+          <w:numId w:val="4"/>
+        </w:numPr>
+      </w:pPr>
+      <w:r>
+        <w:t>Volume ID: retrieve specific volume</w:t>
+      </w:r>
+    </w:p>
+    <w:p>
+      <w:pPr>
+        <w:pStyle w:val="ListParagraph"/>
+        <w:numPr>
+          <w:ilvl w:val="4"/>
+          <w:numId w:val="4"/>
+        </w:numPr>
+      </w:pPr>
+      <w:r>
+        <w:t>GET request</w:t>
+      </w:r>
+    </w:p>
+    <w:p>
+      <w:pPr>
+        <w:pStyle w:val="ListParagraph"/>
+        <w:numPr>
+          <w:ilvl w:val="4"/>
+          <w:numId w:val="4"/>
+        </w:numPr>
+      </w:pPr>
+      <w:r>
+        <w:t>Does not require authentication</w:t>
       </w:r>
     </w:p>
     <w:p>
@@ -124,11 +288,89 @@
         <w:pStyle w:val="ListParagraph"/>
         <w:numPr>
           <w:ilvl w:val="3"/>
-          <w:numId w:val="3"/>
-        </w:numPr>
-      </w:pPr>
-      <w:r>
-        <w:t>Description</w:t>
+          <w:numId w:val="4"/>
+        </w:numPr>
+      </w:pPr>
+      <w:r>
+        <w:t>Bookshelf ID</w:t>
+      </w:r>
+      <w:r>
+        <w:t>: retrieve specific bookshelf</w:t>
+      </w:r>
+    </w:p>
+    <w:p>
+      <w:pPr>
+        <w:pStyle w:val="ListParagraph"/>
+        <w:numPr>
+          <w:ilvl w:val="4"/>
+          <w:numId w:val="4"/>
+        </w:numPr>
+      </w:pPr>
+      <w:r>
+        <w:t>GET request</w:t>
+      </w:r>
+    </w:p>
+    <w:p>
+      <w:pPr>
+        <w:pStyle w:val="ListParagraph"/>
+        <w:numPr>
+          <w:ilvl w:val="4"/>
+          <w:numId w:val="4"/>
+        </w:numPr>
+      </w:pPr>
+      <w:r>
+        <w:t xml:space="preserve">Does not require authentication for public bookshelves </w:t>
+      </w:r>
+    </w:p>
+    <w:p>
+      <w:pPr>
+        <w:pStyle w:val="ListParagraph"/>
+        <w:numPr>
+          <w:ilvl w:val="4"/>
+          <w:numId w:val="4"/>
+        </w:numPr>
+      </w:pPr>
+      <w:r>
+        <w:t>Retrieve list of volumes on a particular bookshelf</w:t>
+      </w:r>
+    </w:p>
+    <w:p>
+      <w:pPr>
+        <w:pStyle w:val="ListParagraph"/>
+        <w:numPr>
+          <w:ilvl w:val="5"/>
+          <w:numId w:val="4"/>
+        </w:numPr>
+      </w:pPr>
+      <w:r>
+        <w:t>Specify user ID and bookshelf ID</w:t>
+      </w:r>
+    </w:p>
+    <w:p>
+      <w:pPr>
+        <w:pStyle w:val="ListParagraph"/>
+        <w:numPr>
+          <w:ilvl w:val="4"/>
+          <w:numId w:val="4"/>
+        </w:numPr>
+      </w:pPr>
+      <w:r>
+        <w:t>Add/remove books from bookshelf</w:t>
+      </w:r>
+      <w:r>
+        <w:t xml:space="preserve"> POST request</w:t>
+      </w:r>
+    </w:p>
+    <w:p>
+      <w:pPr>
+        <w:pStyle w:val="ListParagraph"/>
+        <w:numPr>
+          <w:ilvl w:val="4"/>
+          <w:numId w:val="4"/>
+        </w:numPr>
+      </w:pPr>
+      <w:r>
+        <w:t>Clear bookshelf POST request</w:t>
       </w:r>
     </w:p>
     <w:p>
@@ -136,59 +378,11 @@
         <w:pStyle w:val="ListParagraph"/>
         <w:numPr>
           <w:ilvl w:val="3"/>
-          <w:numId w:val="3"/>
-        </w:numPr>
-      </w:pPr>
-      <w:r>
-        <w:t>Genre</w:t>
-      </w:r>
-    </w:p>
-    <w:p>
-      <w:pPr>
-        <w:pStyle w:val="ListParagraph"/>
-        <w:numPr>
-          <w:ilvl w:val="0"/>
-          <w:numId w:val="3"/>
-        </w:numPr>
-      </w:pPr>
-      <w:r>
-        <w:t>Outline:</w:t>
-      </w:r>
-    </w:p>
-    <w:p>
-      <w:pPr>
-        <w:pStyle w:val="ListParagraph"/>
-        <w:numPr>
-          <w:ilvl w:val="1"/>
-          <w:numId w:val="3"/>
-        </w:numPr>
-      </w:pPr>
-      <w:r>
-        <w:t>Database Schema</w:t>
-      </w:r>
-    </w:p>
-    <w:p>
-      <w:pPr>
-        <w:pStyle w:val="ListParagraph"/>
-        <w:numPr>
-          <w:ilvl w:val="2"/>
-          <w:numId w:val="3"/>
-        </w:numPr>
-      </w:pPr>
-      <w:r>
-        <w:t>Models</w:t>
-      </w:r>
-    </w:p>
-    <w:p>
-      <w:pPr>
-        <w:pStyle w:val="ListParagraph"/>
-        <w:numPr>
-          <w:ilvl w:val="3"/>
-          <w:numId w:val="3"/>
-        </w:numPr>
-      </w:pPr>
-      <w:r>
-        <w:t>Books</w:t>
+          <w:numId w:val="4"/>
+        </w:numPr>
+      </w:pPr>
+      <w:r>
+        <w:t>User ID</w:t>
       </w:r>
     </w:p>
     <w:p>
@@ -196,474 +390,14 @@
         <w:pStyle w:val="ListParagraph"/>
         <w:numPr>
           <w:ilvl w:val="4"/>
-          <w:numId w:val="3"/>
-        </w:numPr>
-      </w:pPr>
-      <w:r>
-        <w:t>Contains:</w:t>
-      </w:r>
-      <w:r>
-        <w:t xml:space="preserve"> id,</w:t>
-      </w:r>
-      <w:r>
-        <w:t xml:space="preserve"> title, author, description, genre</w:t>
-      </w:r>
-    </w:p>
-    <w:p>
-      <w:pPr>
-        <w:pStyle w:val="ListParagraph"/>
-        <w:numPr>
-          <w:ilvl w:val="3"/>
-          <w:numId w:val="3"/>
-        </w:numPr>
-      </w:pPr>
-      <w:r>
-        <w:t>Shelf</w:t>
-      </w:r>
-    </w:p>
-    <w:p>
-      <w:pPr>
-        <w:pStyle w:val="ListParagraph"/>
-        <w:numPr>
-          <w:ilvl w:val="4"/>
-          <w:numId w:val="3"/>
-        </w:numPr>
-      </w:pPr>
-      <w:r>
-        <w:t>Contains:</w:t>
-      </w:r>
-      <w:r>
-        <w:t xml:space="preserve"> id,</w:t>
-      </w:r>
-      <w:r>
-        <w:t xml:space="preserve"> title, description</w:t>
-      </w:r>
-    </w:p>
-    <w:p>
-      <w:pPr>
-        <w:pStyle w:val="ListParagraph"/>
-        <w:numPr>
-          <w:ilvl w:val="3"/>
-          <w:numId w:val="3"/>
-        </w:numPr>
-      </w:pPr>
-      <w:r>
-        <w:t>Bookshelf</w:t>
-      </w:r>
-    </w:p>
-    <w:p>
-      <w:pPr>
-        <w:pStyle w:val="ListParagraph"/>
-        <w:numPr>
-          <w:ilvl w:val="4"/>
-          <w:numId w:val="3"/>
-        </w:numPr>
-      </w:pPr>
-      <w:r>
-        <w:t>Contains: shelf id, book i</w:t>
-      </w:r>
-      <w:r>
-        <w:t>d</w:t>
-      </w:r>
-    </w:p>
-    <w:p>
-      <w:pPr>
-        <w:pStyle w:val="ListParagraph"/>
-        <w:numPr>
-          <w:ilvl w:val="3"/>
-          <w:numId w:val="3"/>
-        </w:numPr>
-      </w:pPr>
-      <w:r>
-        <w:t>User</w:t>
-      </w:r>
-    </w:p>
-    <w:p>
-      <w:pPr>
-        <w:pStyle w:val="ListParagraph"/>
-        <w:numPr>
-          <w:ilvl w:val="4"/>
-          <w:numId w:val="3"/>
-        </w:numPr>
-      </w:pPr>
-      <w:r>
-        <w:t>Contains: id</w:t>
-      </w:r>
-      <w:r>
-        <w:t>, username, password, email, first_name, last_name, review</w:t>
-      </w:r>
-    </w:p>
-    <w:p>
-      <w:pPr>
-        <w:pStyle w:val="ListParagraph"/>
-        <w:numPr>
-          <w:ilvl w:val="3"/>
-          <w:numId w:val="3"/>
-        </w:numPr>
-      </w:pPr>
-      <w:r>
-        <w:t>Review</w:t>
-      </w:r>
-    </w:p>
-    <w:p>
-      <w:pPr>
-        <w:pStyle w:val="ListParagraph"/>
-        <w:numPr>
-          <w:ilvl w:val="4"/>
-          <w:numId w:val="3"/>
-        </w:numPr>
-      </w:pPr>
-      <w:r>
-        <w:t>Contains: id</w:t>
-      </w:r>
-      <w:r>
-        <w:t>, u</w:t>
-      </w:r>
-      <w:r>
-        <w:t>sername, content</w:t>
-      </w:r>
-    </w:p>
-    <w:p>
-      <w:pPr>
-        <w:pStyle w:val="ListParagraph"/>
-        <w:numPr>
-          <w:ilvl w:val="1"/>
-          <w:numId w:val="3"/>
-        </w:numPr>
-      </w:pPr>
-      <w:r>
-        <w:t>Potential issues with API</w:t>
-      </w:r>
-    </w:p>
-    <w:p>
-      <w:pPr>
-        <w:pStyle w:val="ListParagraph"/>
-        <w:numPr>
-          <w:ilvl w:val="2"/>
-          <w:numId w:val="3"/>
-        </w:numPr>
-      </w:pPr>
-      <w:r>
-        <w:t>Authentication with login could be tricky, Google account holders will have an easy time using this</w:t>
-      </w:r>
-    </w:p>
-    <w:p>
-      <w:pPr>
-        <w:pStyle w:val="ListParagraph"/>
-        <w:numPr>
-          <w:ilvl w:val="2"/>
-          <w:numId w:val="3"/>
-        </w:numPr>
-      </w:pPr>
-      <w:r>
-        <w:t>API not working</w:t>
-      </w:r>
-    </w:p>
-    <w:p>
-      <w:pPr>
-        <w:pStyle w:val="ListParagraph"/>
-        <w:numPr>
-          <w:ilvl w:val="1"/>
-          <w:numId w:val="3"/>
-        </w:numPr>
-      </w:pPr>
-      <w:r>
-        <w:t>Secure sensitive informatio</w:t>
-      </w:r>
-      <w:r>
-        <w:t>n</w:t>
-      </w:r>
-    </w:p>
-    <w:p>
-      <w:pPr>
-        <w:pStyle w:val="ListParagraph"/>
-        <w:numPr>
-          <w:ilvl w:val="2"/>
-          <w:numId w:val="3"/>
-        </w:numPr>
-      </w:pPr>
-      <w:r>
-        <w:t>Login/logout needs to be secure</w:t>
-      </w:r>
-    </w:p>
-    <w:p>
-      <w:pPr>
-        <w:pStyle w:val="ListParagraph"/>
-        <w:numPr>
-          <w:ilvl w:val="2"/>
-          <w:numId w:val="3"/>
-        </w:numPr>
-      </w:pPr>
-      <w:r>
-        <w:t>User information should only be viewed when user is logged in</w:t>
-      </w:r>
-    </w:p>
-    <w:p>
-      <w:pPr>
-        <w:pStyle w:val="ListParagraph"/>
-        <w:numPr>
-          <w:ilvl w:val="2"/>
-          <w:numId w:val="3"/>
-        </w:numPr>
-      </w:pPr>
-      <w:r>
-        <w:t>Review forms (hidden token)</w:t>
-      </w:r>
-    </w:p>
-    <w:p>
-      <w:pPr>
-        <w:pStyle w:val="ListParagraph"/>
-        <w:numPr>
-          <w:ilvl w:val="1"/>
-          <w:numId w:val="3"/>
-        </w:numPr>
-      </w:pPr>
-      <w:r>
-        <w:t>Functionality</w:t>
-      </w:r>
-    </w:p>
-    <w:p>
-      <w:pPr>
-        <w:pStyle w:val="ListParagraph"/>
-        <w:numPr>
-          <w:ilvl w:val="2"/>
-          <w:numId w:val="3"/>
-        </w:numPr>
-      </w:pPr>
-      <w:r>
-        <w:t>The user will be able to:</w:t>
-      </w:r>
-    </w:p>
-    <w:p>
-      <w:pPr>
-        <w:pStyle w:val="ListParagraph"/>
-        <w:numPr>
-          <w:ilvl w:val="3"/>
-          <w:numId w:val="3"/>
-        </w:numPr>
-      </w:pPr>
-      <w:r>
-        <w:t>Create an account</w:t>
-      </w:r>
-    </w:p>
-    <w:p>
-      <w:pPr>
-        <w:pStyle w:val="ListParagraph"/>
-        <w:numPr>
-          <w:ilvl w:val="3"/>
-          <w:numId w:val="3"/>
-        </w:numPr>
-      </w:pPr>
-      <w:r>
-        <w:t>Login/logout</w:t>
-      </w:r>
-    </w:p>
-    <w:p>
-      <w:pPr>
-        <w:pStyle w:val="ListParagraph"/>
-        <w:numPr>
-          <w:ilvl w:val="3"/>
-          <w:numId w:val="3"/>
-        </w:numPr>
-      </w:pPr>
-      <w:r>
-        <w:t>Create a “bookshelf”</w:t>
-      </w:r>
-    </w:p>
-    <w:p>
-      <w:pPr>
-        <w:pStyle w:val="ListParagraph"/>
-        <w:numPr>
-          <w:ilvl w:val="4"/>
-          <w:numId w:val="3"/>
-        </w:numPr>
-      </w:pPr>
-      <w:r>
-        <w:t>A user can create multiple bookshelves to organize books into whatever categories they want to</w:t>
-      </w:r>
-    </w:p>
-    <w:p>
-      <w:pPr>
-        <w:pStyle w:val="ListParagraph"/>
-        <w:numPr>
-          <w:ilvl w:val="4"/>
-          <w:numId w:val="3"/>
-        </w:numPr>
-      </w:pPr>
-      <w:r>
-        <w:t>Add a book to one of the lists:</w:t>
-      </w:r>
-    </w:p>
-    <w:p>
-      <w:pPr>
-        <w:pStyle w:val="ListParagraph"/>
-        <w:numPr>
-          <w:ilvl w:val="5"/>
-          <w:numId w:val="3"/>
-        </w:numPr>
-      </w:pPr>
-      <w:r>
-        <w:lastRenderedPageBreak/>
-        <w:t>Mark as read</w:t>
-      </w:r>
-    </w:p>
-    <w:p>
-      <w:pPr>
-        <w:pStyle w:val="ListParagraph"/>
-        <w:numPr>
-          <w:ilvl w:val="5"/>
-          <w:numId w:val="3"/>
-        </w:numPr>
-      </w:pPr>
-      <w:r>
-        <w:t>Want to read</w:t>
-      </w:r>
-    </w:p>
-    <w:p>
-      <w:pPr>
-        <w:pStyle w:val="ListParagraph"/>
-        <w:numPr>
-          <w:ilvl w:val="5"/>
-          <w:numId w:val="3"/>
-        </w:numPr>
-      </w:pPr>
-      <w:r>
-        <w:t>Currently reading</w:t>
-      </w:r>
-    </w:p>
-    <w:p>
-      <w:pPr>
-        <w:pStyle w:val="ListParagraph"/>
-        <w:numPr>
-          <w:ilvl w:val="5"/>
-          <w:numId w:val="3"/>
-        </w:numPr>
-      </w:pPr>
-      <w:r>
-        <w:t>These could potentially just be another bookshelf a user can create, might not need to have them premade</w:t>
-      </w:r>
-    </w:p>
-    <w:p>
-      <w:pPr>
-        <w:pStyle w:val="ListParagraph"/>
-        <w:numPr>
-          <w:ilvl w:val="4"/>
-          <w:numId w:val="3"/>
-        </w:numPr>
-      </w:pPr>
-      <w:r>
-        <w:t>Remove a book from those lists</w:t>
-      </w:r>
-    </w:p>
-    <w:p>
-      <w:pPr>
-        <w:pStyle w:val="ListParagraph"/>
-        <w:numPr>
-          <w:ilvl w:val="4"/>
-          <w:numId w:val="3"/>
-        </w:numPr>
-      </w:pPr>
-      <w:r>
-        <w:t>Sort books in list: alphabetical, author, genre</w:t>
-      </w:r>
-    </w:p>
-    <w:p>
-      <w:pPr>
-        <w:pStyle w:val="ListParagraph"/>
-        <w:numPr>
-          <w:ilvl w:val="4"/>
-          <w:numId w:val="3"/>
-        </w:numPr>
-      </w:pPr>
-      <w:r>
-        <w:t>Submit a review</w:t>
-      </w:r>
-    </w:p>
-    <w:p>
-      <w:pPr>
-        <w:pStyle w:val="ListParagraph"/>
-        <w:numPr>
-          <w:ilvl w:val="4"/>
-          <w:numId w:val="3"/>
-        </w:numPr>
-      </w:pPr>
-      <w:r>
-        <w:t>Star rating (1-5)</w:t>
-      </w:r>
-      <w:r>
-        <w:t xml:space="preserve"> as part of review</w:t>
-      </w:r>
-    </w:p>
-    <w:p>
-      <w:pPr>
-        <w:pStyle w:val="ListParagraph"/>
-        <w:numPr>
-          <w:ilvl w:val="4"/>
-          <w:numId w:val="3"/>
-        </w:numPr>
-      </w:pPr>
-      <w:r>
-        <w:t>Favorite a book (with a heart icon – toggle function)</w:t>
-      </w:r>
-    </w:p>
-    <w:p>
-      <w:pPr>
-        <w:pStyle w:val="ListParagraph"/>
-        <w:numPr>
-          <w:ilvl w:val="5"/>
-          <w:numId w:val="3"/>
-        </w:numPr>
-      </w:pPr>
-      <w:r>
-        <w:t>Create separate list that has favorites</w:t>
-      </w:r>
-    </w:p>
-    <w:p>
-      <w:pPr>
-        <w:pStyle w:val="ListParagraph"/>
-        <w:numPr>
-          <w:ilvl w:val="1"/>
-          <w:numId w:val="3"/>
-        </w:numPr>
-      </w:pPr>
-      <w:r>
-        <w:t>User Flow</w:t>
-      </w:r>
-    </w:p>
-    <w:p>
-      <w:pPr>
-        <w:pStyle w:val="ListParagraph"/>
-        <w:numPr>
-          <w:ilvl w:val="2"/>
-          <w:numId w:val="3"/>
-        </w:numPr>
-      </w:pPr>
-      <w:r>
-        <w:t>Create Account using Email (create username/password)</w:t>
-      </w:r>
-    </w:p>
-    <w:p>
-      <w:pPr>
-        <w:pStyle w:val="ListParagraph"/>
-        <w:numPr>
-          <w:ilvl w:val="2"/>
-          <w:numId w:val="3"/>
-        </w:numPr>
-      </w:pPr>
-      <w:r>
-        <w:t>Login</w:t>
-      </w:r>
-    </w:p>
-    <w:p>
-      <w:pPr>
-        <w:pStyle w:val="ListParagraph"/>
-        <w:numPr>
-          <w:ilvl w:val="2"/>
-          <w:numId w:val="3"/>
-        </w:numPr>
-      </w:pPr>
-      <w:r>
-        <w:t>View account information</w:t>
+          <w:numId w:val="4"/>
+        </w:numPr>
+      </w:pPr>
+      <w:r>
+        <w:t xml:space="preserve">Retrieve from </w:t>
+      </w:r>
+      <w:r>
+        <w:t>selfLink in a Bookshelf resource retrieved with an authenticated request</w:t>
       </w:r>
       <w:bookmarkStart w:id="0" w:name="_GoBack"/>
       <w:bookmarkEnd w:id="0"/>
@@ -672,12 +406,196 @@
       <w:pPr>
         <w:pStyle w:val="ListParagraph"/>
         <w:numPr>
+          <w:ilvl w:val="0"/>
+          <w:numId w:val="4"/>
+        </w:numPr>
+      </w:pPr>
+      <w:r>
+        <w:t>Outline:</w:t>
+      </w:r>
+    </w:p>
+    <w:p>
+      <w:pPr>
+        <w:pStyle w:val="ListParagraph"/>
+        <w:numPr>
+          <w:ilvl w:val="1"/>
+          <w:numId w:val="4"/>
+        </w:numPr>
+      </w:pPr>
+      <w:r>
+        <w:t>Database Schema</w:t>
+      </w:r>
+    </w:p>
+    <w:p>
+      <w:pPr>
+        <w:pStyle w:val="ListParagraph"/>
+        <w:numPr>
           <w:ilvl w:val="2"/>
-          <w:numId w:val="3"/>
-        </w:numPr>
-      </w:pPr>
-      <w:r>
-        <w:t>Create bookshelf (list)</w:t>
+          <w:numId w:val="4"/>
+        </w:numPr>
+      </w:pPr>
+      <w:r>
+        <w:t>Models</w:t>
+      </w:r>
+    </w:p>
+    <w:p>
+      <w:pPr>
+        <w:pStyle w:val="ListParagraph"/>
+        <w:numPr>
+          <w:ilvl w:val="3"/>
+          <w:numId w:val="4"/>
+        </w:numPr>
+      </w:pPr>
+      <w:r>
+        <w:t>Books</w:t>
+      </w:r>
+    </w:p>
+    <w:p>
+      <w:pPr>
+        <w:pStyle w:val="ListParagraph"/>
+        <w:numPr>
+          <w:ilvl w:val="4"/>
+          <w:numId w:val="4"/>
+        </w:numPr>
+      </w:pPr>
+      <w:r>
+        <w:t>Contains:</w:t>
+      </w:r>
+      <w:r>
+        <w:t xml:space="preserve"> id,</w:t>
+      </w:r>
+      <w:r>
+        <w:t xml:space="preserve"> title, author, description, genre</w:t>
+      </w:r>
+    </w:p>
+    <w:p>
+      <w:pPr>
+        <w:pStyle w:val="ListParagraph"/>
+        <w:numPr>
+          <w:ilvl w:val="3"/>
+          <w:numId w:val="4"/>
+        </w:numPr>
+      </w:pPr>
+      <w:r>
+        <w:t>Shelf</w:t>
+      </w:r>
+    </w:p>
+    <w:p>
+      <w:pPr>
+        <w:pStyle w:val="ListParagraph"/>
+        <w:numPr>
+          <w:ilvl w:val="4"/>
+          <w:numId w:val="4"/>
+        </w:numPr>
+      </w:pPr>
+      <w:r>
+        <w:t>Contains:</w:t>
+      </w:r>
+      <w:r>
+        <w:t xml:space="preserve"> id,</w:t>
+      </w:r>
+      <w:r>
+        <w:t xml:space="preserve"> title, description</w:t>
+      </w:r>
+    </w:p>
+    <w:p>
+      <w:pPr>
+        <w:pStyle w:val="ListParagraph"/>
+        <w:numPr>
+          <w:ilvl w:val="3"/>
+          <w:numId w:val="4"/>
+        </w:numPr>
+      </w:pPr>
+      <w:r>
+        <w:t>Bookshelf</w:t>
+      </w:r>
+    </w:p>
+    <w:p>
+      <w:pPr>
+        <w:pStyle w:val="ListParagraph"/>
+        <w:numPr>
+          <w:ilvl w:val="4"/>
+          <w:numId w:val="4"/>
+        </w:numPr>
+      </w:pPr>
+      <w:r>
+        <w:t>Contains: shelf id, book i</w:t>
+      </w:r>
+      <w:r>
+        <w:t>d</w:t>
+      </w:r>
+      <w:r>
+        <w:t>, user_id</w:t>
+      </w:r>
+    </w:p>
+    <w:p>
+      <w:pPr>
+        <w:pStyle w:val="ListParagraph"/>
+        <w:numPr>
+          <w:ilvl w:val="3"/>
+          <w:numId w:val="4"/>
+        </w:numPr>
+      </w:pPr>
+      <w:r>
+        <w:t>User</w:t>
+      </w:r>
+    </w:p>
+    <w:p>
+      <w:pPr>
+        <w:pStyle w:val="ListParagraph"/>
+        <w:numPr>
+          <w:ilvl w:val="4"/>
+          <w:numId w:val="4"/>
+        </w:numPr>
+      </w:pPr>
+      <w:r>
+        <w:lastRenderedPageBreak/>
+        <w:t>Contains: id</w:t>
+      </w:r>
+      <w:r>
+        <w:t>, username, password, email, first_name, last_name, review</w:t>
+      </w:r>
+    </w:p>
+    <w:p>
+      <w:pPr>
+        <w:pStyle w:val="ListParagraph"/>
+        <w:numPr>
+          <w:ilvl w:val="3"/>
+          <w:numId w:val="4"/>
+        </w:numPr>
+      </w:pPr>
+      <w:r>
+        <w:t>Review</w:t>
+      </w:r>
+    </w:p>
+    <w:p>
+      <w:pPr>
+        <w:pStyle w:val="ListParagraph"/>
+        <w:numPr>
+          <w:ilvl w:val="4"/>
+          <w:numId w:val="4"/>
+        </w:numPr>
+      </w:pPr>
+      <w:r>
+        <w:t>Contains: id</w:t>
+      </w:r>
+      <w:r>
+        <w:t>, u</w:t>
+      </w:r>
+      <w:r>
+        <w:t>sername, content</w:t>
+      </w:r>
+    </w:p>
+    <w:p>
+      <w:pPr>
+        <w:pStyle w:val="ListParagraph"/>
+        <w:numPr>
+          <w:ilvl w:val="1"/>
+          <w:numId w:val="4"/>
+        </w:numPr>
+      </w:pPr>
+      <w:r>
+        <w:t>Potential issues with API</w:t>
       </w:r>
     </w:p>
     <w:p>
@@ -685,11 +603,11 @@
         <w:pStyle w:val="ListParagraph"/>
         <w:numPr>
           <w:ilvl w:val="2"/>
-          <w:numId w:val="3"/>
-        </w:numPr>
-      </w:pPr>
-      <w:r>
-        <w:t>Add books</w:t>
+          <w:numId w:val="4"/>
+        </w:numPr>
+      </w:pPr>
+      <w:r>
+        <w:t>Authentication with login could be tricky, Google account holders will have an easy time using this</w:t>
       </w:r>
     </w:p>
     <w:p>
@@ -697,11 +615,29 @@
         <w:pStyle w:val="ListParagraph"/>
         <w:numPr>
           <w:ilvl w:val="2"/>
-          <w:numId w:val="3"/>
-        </w:numPr>
-      </w:pPr>
-      <w:r>
-        <w:t>View bookshelf</w:t>
+          <w:numId w:val="4"/>
+        </w:numPr>
+      </w:pPr>
+      <w:r>
+        <w:t>If API ever decides not to work, show 404 page</w:t>
+      </w:r>
+      <w:r>
+        <w:t>, come back later</w:t>
+      </w:r>
+    </w:p>
+    <w:p>
+      <w:pPr>
+        <w:pStyle w:val="ListParagraph"/>
+        <w:numPr>
+          <w:ilvl w:val="1"/>
+          <w:numId w:val="4"/>
+        </w:numPr>
+      </w:pPr>
+      <w:r>
+        <w:t>Secure sensitive informatio</w:t>
+      </w:r>
+      <w:r>
+        <w:t>n</w:t>
       </w:r>
     </w:p>
     <w:p>
@@ -709,11 +645,11 @@
         <w:pStyle w:val="ListParagraph"/>
         <w:numPr>
           <w:ilvl w:val="2"/>
-          <w:numId w:val="3"/>
-        </w:numPr>
-      </w:pPr>
-      <w:r>
-        <w:t>Remove books</w:t>
+          <w:numId w:val="4"/>
+        </w:numPr>
+      </w:pPr>
+      <w:r>
+        <w:t>Login/logout needs to be secure</w:t>
       </w:r>
     </w:p>
     <w:p>
@@ -721,11 +657,11 @@
         <w:pStyle w:val="ListParagraph"/>
         <w:numPr>
           <w:ilvl w:val="2"/>
-          <w:numId w:val="3"/>
-        </w:numPr>
-      </w:pPr>
-      <w:r>
-        <w:t>Delete bookshelf</w:t>
+          <w:numId w:val="4"/>
+        </w:numPr>
+      </w:pPr>
+      <w:r>
+        <w:t>User information should only be viewed when user is logged in</w:t>
       </w:r>
     </w:p>
     <w:p>
@@ -733,11 +669,23 @@
         <w:pStyle w:val="ListParagraph"/>
         <w:numPr>
           <w:ilvl w:val="2"/>
-          <w:numId w:val="3"/>
-        </w:numPr>
-      </w:pPr>
-      <w:r>
-        <w:t>Select a book</w:t>
+          <w:numId w:val="4"/>
+        </w:numPr>
+      </w:pPr>
+      <w:r>
+        <w:t>Review forms (hidden token)</w:t>
+      </w:r>
+    </w:p>
+    <w:p>
+      <w:pPr>
+        <w:pStyle w:val="ListParagraph"/>
+        <w:numPr>
+          <w:ilvl w:val="1"/>
+          <w:numId w:val="4"/>
+        </w:numPr>
+      </w:pPr>
+      <w:r>
+        <w:t>Functionality</w:t>
       </w:r>
     </w:p>
     <w:p>
@@ -745,11 +693,221 @@
         <w:pStyle w:val="ListParagraph"/>
         <w:numPr>
           <w:ilvl w:val="2"/>
-          <w:numId w:val="3"/>
-        </w:numPr>
-      </w:pPr>
-      <w:r>
-        <w:t>View book information</w:t>
+          <w:numId w:val="4"/>
+        </w:numPr>
+      </w:pPr>
+      <w:r>
+        <w:t>The user will be able to:</w:t>
+      </w:r>
+    </w:p>
+    <w:p>
+      <w:pPr>
+        <w:pStyle w:val="ListParagraph"/>
+        <w:numPr>
+          <w:ilvl w:val="3"/>
+          <w:numId w:val="4"/>
+        </w:numPr>
+      </w:pPr>
+      <w:r>
+        <w:t>Create an account</w:t>
+      </w:r>
+    </w:p>
+    <w:p>
+      <w:pPr>
+        <w:pStyle w:val="ListParagraph"/>
+        <w:numPr>
+          <w:ilvl w:val="3"/>
+          <w:numId w:val="4"/>
+        </w:numPr>
+      </w:pPr>
+      <w:r>
+        <w:t>Login/logout</w:t>
+      </w:r>
+    </w:p>
+    <w:p>
+      <w:pPr>
+        <w:pStyle w:val="ListParagraph"/>
+        <w:numPr>
+          <w:ilvl w:val="3"/>
+          <w:numId w:val="4"/>
+        </w:numPr>
+      </w:pPr>
+      <w:r>
+        <w:t>Search</w:t>
+      </w:r>
+    </w:p>
+    <w:p>
+      <w:pPr>
+        <w:pStyle w:val="ListParagraph"/>
+        <w:numPr>
+          <w:ilvl w:val="3"/>
+          <w:numId w:val="4"/>
+        </w:numPr>
+      </w:pPr>
+      <w:r>
+        <w:t>Create a</w:t>
+      </w:r>
+      <w:r>
+        <w:t xml:space="preserve"> bookshelf</w:t>
+      </w:r>
+    </w:p>
+    <w:p>
+      <w:pPr>
+        <w:pStyle w:val="ListParagraph"/>
+        <w:numPr>
+          <w:ilvl w:val="4"/>
+          <w:numId w:val="4"/>
+        </w:numPr>
+      </w:pPr>
+      <w:r>
+        <w:t>A user can create multiple bookshelves to organize books into whatever categories they want to</w:t>
+      </w:r>
+    </w:p>
+    <w:p>
+      <w:pPr>
+        <w:pStyle w:val="ListParagraph"/>
+        <w:numPr>
+          <w:ilvl w:val="4"/>
+          <w:numId w:val="4"/>
+        </w:numPr>
+      </w:pPr>
+      <w:r>
+        <w:t>Add a book to one of the lists:</w:t>
+      </w:r>
+    </w:p>
+    <w:p>
+      <w:pPr>
+        <w:pStyle w:val="ListParagraph"/>
+        <w:numPr>
+          <w:ilvl w:val="5"/>
+          <w:numId w:val="4"/>
+        </w:numPr>
+      </w:pPr>
+      <w:r>
+        <w:t>Mark as read</w:t>
+      </w:r>
+    </w:p>
+    <w:p>
+      <w:pPr>
+        <w:pStyle w:val="ListParagraph"/>
+        <w:numPr>
+          <w:ilvl w:val="5"/>
+          <w:numId w:val="4"/>
+        </w:numPr>
+      </w:pPr>
+      <w:r>
+        <w:t>Want to read</w:t>
+      </w:r>
+    </w:p>
+    <w:p>
+      <w:pPr>
+        <w:pStyle w:val="ListParagraph"/>
+        <w:numPr>
+          <w:ilvl w:val="5"/>
+          <w:numId w:val="4"/>
+        </w:numPr>
+      </w:pPr>
+      <w:r>
+        <w:t>Currently reading</w:t>
+      </w:r>
+    </w:p>
+    <w:p>
+      <w:pPr>
+        <w:pStyle w:val="ListParagraph"/>
+        <w:numPr>
+          <w:ilvl w:val="5"/>
+          <w:numId w:val="4"/>
+        </w:numPr>
+      </w:pPr>
+      <w:r>
+        <w:t>These could potentially just be another bookshelf a user can create, might not need to have them premade</w:t>
+      </w:r>
+    </w:p>
+    <w:p>
+      <w:pPr>
+        <w:pStyle w:val="ListParagraph"/>
+        <w:numPr>
+          <w:ilvl w:val="4"/>
+          <w:numId w:val="4"/>
+        </w:numPr>
+      </w:pPr>
+      <w:r>
+        <w:t>Remove a book from those lists</w:t>
+      </w:r>
+    </w:p>
+    <w:p>
+      <w:pPr>
+        <w:pStyle w:val="ListParagraph"/>
+        <w:numPr>
+          <w:ilvl w:val="4"/>
+          <w:numId w:val="4"/>
+        </w:numPr>
+      </w:pPr>
+      <w:r>
+        <w:t>Sort books in list: alphabetical, author, genre</w:t>
+      </w:r>
+    </w:p>
+    <w:p>
+      <w:pPr>
+        <w:pStyle w:val="ListParagraph"/>
+        <w:numPr>
+          <w:ilvl w:val="4"/>
+          <w:numId w:val="4"/>
+        </w:numPr>
+      </w:pPr>
+      <w:r>
+        <w:t>Submit a review</w:t>
+      </w:r>
+    </w:p>
+    <w:p>
+      <w:pPr>
+        <w:pStyle w:val="ListParagraph"/>
+        <w:numPr>
+          <w:ilvl w:val="4"/>
+          <w:numId w:val="4"/>
+        </w:numPr>
+      </w:pPr>
+      <w:r>
+        <w:t>Star rating (1-5)</w:t>
+      </w:r>
+      <w:r>
+        <w:t xml:space="preserve"> as part of review</w:t>
+      </w:r>
+    </w:p>
+    <w:p>
+      <w:pPr>
+        <w:pStyle w:val="ListParagraph"/>
+        <w:numPr>
+          <w:ilvl w:val="4"/>
+          <w:numId w:val="4"/>
+        </w:numPr>
+      </w:pPr>
+      <w:r>
+        <w:t>Favorite a book (with a heart icon – toggle function)</w:t>
+      </w:r>
+    </w:p>
+    <w:p>
+      <w:pPr>
+        <w:pStyle w:val="ListParagraph"/>
+        <w:numPr>
+          <w:ilvl w:val="5"/>
+          <w:numId w:val="4"/>
+        </w:numPr>
+      </w:pPr>
+      <w:r>
+        <w:t>Create separate list that has favorites</w:t>
+      </w:r>
+    </w:p>
+    <w:p>
+      <w:pPr>
+        <w:pStyle w:val="ListParagraph"/>
+        <w:numPr>
+          <w:ilvl w:val="1"/>
+          <w:numId w:val="4"/>
+        </w:numPr>
+      </w:pPr>
+      <w:r>
+        <w:t>User Flow</w:t>
       </w:r>
     </w:p>
     <w:p>
@@ -757,11 +915,14 @@
         <w:pStyle w:val="ListParagraph"/>
         <w:numPr>
           <w:ilvl w:val="2"/>
-          <w:numId w:val="3"/>
-        </w:numPr>
-      </w:pPr>
-      <w:r>
-        <w:t>Write a review (with star rating)</w:t>
+          <w:numId w:val="4"/>
+        </w:numPr>
+      </w:pPr>
+      <w:r>
+        <w:t>Create Account using Email (create username/password</w:t>
+      </w:r>
+      <w:r>
+        <w:t>) -&gt; Login -&gt; View Account</w:t>
       </w:r>
     </w:p>
     <w:p>
@@ -769,11 +930,11 @@
         <w:pStyle w:val="ListParagraph"/>
         <w:numPr>
           <w:ilvl w:val="2"/>
-          <w:numId w:val="3"/>
-        </w:numPr>
-      </w:pPr>
-      <w:r>
-        <w:t>Click heart icon to add to favorites list</w:t>
+          <w:numId w:val="4"/>
+        </w:numPr>
+      </w:pPr>
+      <w:r>
+        <w:t>Login -&gt; create bookshelf -&gt; add books -&gt; view bookshelf</w:t>
       </w:r>
     </w:p>
     <w:p>
@@ -781,20 +942,141 @@
         <w:pStyle w:val="ListParagraph"/>
         <w:numPr>
           <w:ilvl w:val="2"/>
-          <w:numId w:val="3"/>
-        </w:numPr>
-      </w:pPr>
-      <w:r>
-        <w:t>Logout</w:t>
-      </w:r>
-    </w:p>
-    <w:p>
-      <w:pPr>
-        <w:pStyle w:val="ListParagraph"/>
-        <w:numPr>
-          <w:ilvl w:val="1"/>
-          <w:numId w:val="3"/>
-        </w:numPr>
+          <w:numId w:val="4"/>
+        </w:numPr>
+      </w:pPr>
+      <w:r>
+        <w:t>Login -&gt; view bookshelf list -&gt; select bookshelf -&gt; add books -&gt; view bookshelf</w:t>
+      </w:r>
+    </w:p>
+    <w:p>
+      <w:pPr>
+        <w:pStyle w:val="ListParagraph"/>
+        <w:numPr>
+          <w:ilvl w:val="2"/>
+          <w:numId w:val="4"/>
+        </w:numPr>
+      </w:pPr>
+      <w:r>
+        <w:t xml:space="preserve">Login -&gt; view bookshelf list -&gt; select bookshelf -&gt; </w:t>
+      </w:r>
+      <w:r>
+        <w:t>remove books -&gt; view bookshelf</w:t>
+      </w:r>
+    </w:p>
+    <w:p>
+      <w:pPr>
+        <w:pStyle w:val="ListParagraph"/>
+        <w:numPr>
+          <w:ilvl w:val="2"/>
+          <w:numId w:val="4"/>
+        </w:numPr>
+      </w:pPr>
+      <w:r>
+        <w:t>Login -&gt; view bookshelf list -&gt; select bookshelf -&gt; delete bookshelf -&gt; view bookshelf list</w:t>
+      </w:r>
+    </w:p>
+    <w:p>
+      <w:pPr>
+        <w:pStyle w:val="ListParagraph"/>
+        <w:numPr>
+          <w:ilvl w:val="2"/>
+          <w:numId w:val="4"/>
+        </w:numPr>
+      </w:pPr>
+      <w:r>
+        <w:t>Search for book using filters -&gt; view results -&gt; select book -&gt; view book information -&gt; add book to bookshelf</w:t>
+      </w:r>
+    </w:p>
+    <w:p>
+      <w:pPr>
+        <w:pStyle w:val="ListParagraph"/>
+        <w:numPr>
+          <w:ilvl w:val="2"/>
+          <w:numId w:val="4"/>
+        </w:numPr>
+      </w:pPr>
+      <w:r>
+        <w:lastRenderedPageBreak/>
+        <w:t xml:space="preserve">Search for book using filters </w:t>
+      </w:r>
+      <w:r>
+        <w:t>-&gt; view results -&gt; select book -&gt; view book information -&gt; write a review -&gt; select star rating</w:t>
+      </w:r>
+    </w:p>
+    <w:p>
+      <w:pPr>
+        <w:pStyle w:val="ListParagraph"/>
+        <w:numPr>
+          <w:ilvl w:val="2"/>
+          <w:numId w:val="4"/>
+        </w:numPr>
+      </w:pPr>
+      <w:r>
+        <w:t xml:space="preserve">Search for book using filters </w:t>
+      </w:r>
+      <w:r>
+        <w:t>-&gt; view results -&gt; select book -&gt; view book information -&gt; select add to favorites</w:t>
+      </w:r>
+    </w:p>
+    <w:p>
+      <w:pPr>
+        <w:pStyle w:val="ListParagraph"/>
+        <w:numPr>
+          <w:ilvl w:val="2"/>
+          <w:numId w:val="4"/>
+        </w:numPr>
+      </w:pPr>
+      <w:r>
+        <w:t>Login -&gt; view bookshelf list -&gt; select bookshelf -&gt; select book -&gt; write a review</w:t>
+      </w:r>
+    </w:p>
+    <w:p>
+      <w:pPr>
+        <w:pStyle w:val="ListParagraph"/>
+        <w:numPr>
+          <w:ilvl w:val="2"/>
+          <w:numId w:val="4"/>
+        </w:numPr>
+      </w:pPr>
+      <w:r>
+        <w:t>Login -&gt; view bookshelf list -&gt; select bookshelf -&gt; select book -&gt;</w:t>
+      </w:r>
+      <w:r>
+        <w:t xml:space="preserve"> select star rating</w:t>
+      </w:r>
+    </w:p>
+    <w:p>
+      <w:pPr>
+        <w:pStyle w:val="ListParagraph"/>
+        <w:numPr>
+          <w:ilvl w:val="2"/>
+          <w:numId w:val="4"/>
+        </w:numPr>
+      </w:pPr>
+      <w:r>
+        <w:t>Login -&gt; view bookshelf list -&gt; select bookshelf -&gt; select book -&gt;</w:t>
+      </w:r>
+      <w:r>
+        <w:t xml:space="preserve"> select as favorite</w:t>
+      </w:r>
+    </w:p>
+    <w:p>
+      <w:pPr>
+        <w:pStyle w:val="ListParagraph"/>
+        <w:numPr>
+          <w:ilvl w:val="2"/>
+          <w:numId w:val="4"/>
+        </w:numPr>
+      </w:pPr>
+      <w:r>
+        <w:t>** user can logout after each action or stay logged in</w:t>
+      </w:r>
+    </w:p>
+    <w:p>
+      <w:pPr>
+        <w:pStyle w:val="ListParagraph"/>
+        <w:ind w:left="1440"/>
       </w:pPr>
       <w:r>
         <w:t>Extra features beyond CRUD, stretch goals</w:t>
@@ -805,7 +1087,7 @@
         <w:pStyle w:val="ListParagraph"/>
         <w:numPr>
           <w:ilvl w:val="2"/>
-          <w:numId w:val="3"/>
+          <w:numId w:val="4"/>
         </w:numPr>
       </w:pPr>
       <w:r>
@@ -817,7 +1099,7 @@
         <w:pStyle w:val="ListParagraph"/>
         <w:numPr>
           <w:ilvl w:val="2"/>
-          <w:numId w:val="3"/>
+          <w:numId w:val="4"/>
         </w:numPr>
       </w:pPr>
       <w:r>
@@ -837,6 +1119,119 @@
 <file path=word/numbering.xml><?xml version="1.0" encoding="utf-8"?>
 <w:numbering xmlns:wpc="http://schemas.microsoft.com/office/word/2010/wordprocessingCanvas" xmlns:cx="http://schemas.microsoft.com/office/drawing/2014/chartex" xmlns:cx1="http://schemas.microsoft.com/office/drawing/2015/9/8/chartex" xmlns:cx2="http://schemas.microsoft.com/office/drawing/2015/10/21/chartex" xmlns:cx3="http://schemas.microsoft.com/office/drawing/2016/5/9/chartex" xmlns:cx4="http://schemas.microsoft.com/office/drawing/2016/5/10/chartex" xmlns:cx5="http://schemas.microsoft.com/office/drawing/2016/5/11/chartex" xmlns:cx6="http://schemas.microsoft.com/office/drawing/2016/5/12/chartex" xmlns:cx7="http://schemas.microsoft.com/office/drawing/2016/5/13/chartex" xmlns:cx8="http://schemas.microsoft.com/office/drawing/2016/5/14/chartex" xmlns:mc="http://schemas.openxmlformats.org/markup-compatibility/2006" xmlns:aink="http://schemas.microsoft.com/office/drawing/2016/ink" xmlns:am3d="http://schemas.microsoft.com/office/drawing/2017/model3d" xmlns:o="urn:schemas-microsoft-com:office:office" xmlns:r="http://schemas.openxmlformats.org/officeDocument/2006/relationships" xmlns:m="http://schemas.openxmlformats.org/officeDocument/2006/math" xmlns:v="urn:schemas-microsoft-com:vml" xmlns:wp14="http://schemas.microsoft.com/office/word/2010/wordprocessingDrawing" xmlns:wp="http://schemas.openxmlformats.org/drawingml/2006/wordprocessingDrawing" xmlns:w10="urn:schemas-microsoft-com:office:word" xmlns:w="http://schemas.openxmlformats.org/wordprocessingml/2006/main" xmlns:w14="http://schemas.microsoft.com/office/word/2010/wordml" xmlns:w15="http://schemas.microsoft.com/office/word/2012/wordml" xmlns:w16cid="http://schemas.microsoft.com/office/word/2016/wordml/cid" xmlns:w16se="http://schemas.microsoft.com/office/word/2015/wordml/symex" xmlns:wpg="http://schemas.microsoft.com/office/word/2010/wordprocessingGroup" xmlns:wpi="http://schemas.microsoft.com/office/word/2010/wordprocessingInk" xmlns:wne="http://schemas.microsoft.com/office/word/2006/wordml" xmlns:wps="http://schemas.microsoft.com/office/word/2010/wordprocessingShape" mc:Ignorable="w14 w15 w16se w16cid wp14">
   <w:abstractNum w:abstractNumId="0" w15:restartNumberingAfterBreak="0">
+    <w:nsid w:val="2A483B4E"/>
+    <w:multiLevelType w:val="hybridMultilevel"/>
+    <w:tmpl w:val="9982AB28"/>
+    <w:lvl w:ilvl="0" w:tplc="04090001">
+      <w:start w:val="1"/>
+      <w:numFmt w:val="bullet"/>
+      <w:lvlText w:val=""/>
+      <w:lvlJc w:val="left"/>
+      <w:pPr>
+        <w:ind w:left="720" w:hanging="360"/>
+      </w:pPr>
+      <w:rPr>
+        <w:rFonts w:ascii="Symbol" w:hAnsi="Symbol" w:hint="default"/>
+      </w:rPr>
+    </w:lvl>
+    <w:lvl w:ilvl="1" w:tplc="04090003">
+      <w:start w:val="1"/>
+      <w:numFmt w:val="bullet"/>
+      <w:lvlText w:val="o"/>
+      <w:lvlJc w:val="left"/>
+      <w:pPr>
+        <w:ind w:left="1440" w:hanging="360"/>
+      </w:pPr>
+      <w:rPr>
+        <w:rFonts w:ascii="Courier New" w:hAnsi="Courier New" w:cs="Courier New" w:hint="default"/>
+      </w:rPr>
+    </w:lvl>
+    <w:lvl w:ilvl="2" w:tplc="04090005">
+      <w:start w:val="1"/>
+      <w:numFmt w:val="bullet"/>
+      <w:lvlText w:val=""/>
+      <w:lvlJc w:val="left"/>
+      <w:pPr>
+        <w:ind w:left="2160" w:hanging="360"/>
+      </w:pPr>
+      <w:rPr>
+        <w:rFonts w:ascii="Wingdings" w:hAnsi="Wingdings" w:hint="default"/>
+      </w:rPr>
+    </w:lvl>
+    <w:lvl w:ilvl="3" w:tplc="04090001">
+      <w:start w:val="1"/>
+      <w:numFmt w:val="bullet"/>
+      <w:lvlText w:val=""/>
+      <w:lvlJc w:val="left"/>
+      <w:pPr>
+        <w:ind w:left="2880" w:hanging="360"/>
+      </w:pPr>
+      <w:rPr>
+        <w:rFonts w:ascii="Symbol" w:hAnsi="Symbol" w:hint="default"/>
+      </w:rPr>
+    </w:lvl>
+    <w:lvl w:ilvl="4" w:tplc="04090003">
+      <w:start w:val="1"/>
+      <w:numFmt w:val="bullet"/>
+      <w:lvlText w:val="o"/>
+      <w:lvlJc w:val="left"/>
+      <w:pPr>
+        <w:ind w:left="3600" w:hanging="360"/>
+      </w:pPr>
+      <w:rPr>
+        <w:rFonts w:ascii="Courier New" w:hAnsi="Courier New" w:cs="Courier New" w:hint="default"/>
+      </w:rPr>
+    </w:lvl>
+    <w:lvl w:ilvl="5" w:tplc="04090005">
+      <w:start w:val="1"/>
+      <w:numFmt w:val="bullet"/>
+      <w:lvlText w:val=""/>
+      <w:lvlJc w:val="left"/>
+      <w:pPr>
+        <w:ind w:left="4320" w:hanging="360"/>
+      </w:pPr>
+      <w:rPr>
+        <w:rFonts w:ascii="Wingdings" w:hAnsi="Wingdings" w:hint="default"/>
+      </w:rPr>
+    </w:lvl>
+    <w:lvl w:ilvl="6" w:tplc="04090001" w:tentative="1">
+      <w:start w:val="1"/>
+      <w:numFmt w:val="bullet"/>
+      <w:lvlText w:val=""/>
+      <w:lvlJc w:val="left"/>
+      <w:pPr>
+        <w:ind w:left="5040" w:hanging="360"/>
+      </w:pPr>
+      <w:rPr>
+        <w:rFonts w:ascii="Symbol" w:hAnsi="Symbol" w:hint="default"/>
+      </w:rPr>
+    </w:lvl>
+    <w:lvl w:ilvl="7" w:tplc="04090003" w:tentative="1">
+      <w:start w:val="1"/>
+      <w:numFmt w:val="bullet"/>
+      <w:lvlText w:val="o"/>
+      <w:lvlJc w:val="left"/>
+      <w:pPr>
+        <w:ind w:left="5760" w:hanging="360"/>
+      </w:pPr>
+      <w:rPr>
+        <w:rFonts w:ascii="Courier New" w:hAnsi="Courier New" w:cs="Courier New" w:hint="default"/>
+      </w:rPr>
+    </w:lvl>
+    <w:lvl w:ilvl="8" w:tplc="04090005" w:tentative="1">
+      <w:start w:val="1"/>
+      <w:numFmt w:val="bullet"/>
+      <w:lvlText w:val=""/>
+      <w:lvlJc w:val="left"/>
+      <w:pPr>
+        <w:ind w:left="6480" w:hanging="360"/>
+      </w:pPr>
+      <w:rPr>
+        <w:rFonts w:ascii="Wingdings" w:hAnsi="Wingdings" w:hint="default"/>
+      </w:rPr>
+    </w:lvl>
+  </w:abstractNum>
+  <w:abstractNum w:abstractNumId="1" w15:restartNumberingAfterBreak="0">
     <w:nsid w:val="47B23330"/>
     <w:multiLevelType w:val="hybridMultilevel"/>
     <w:tmpl w:val="2CD09654"/>
@@ -925,7 +1320,7 @@
       </w:pPr>
     </w:lvl>
   </w:abstractNum>
-  <w:abstractNum w:abstractNumId="1" w15:restartNumberingAfterBreak="0">
+  <w:abstractNum w:abstractNumId="2" w15:restartNumberingAfterBreak="0">
     <w:nsid w:val="491020DB"/>
     <w:multiLevelType w:val="hybridMultilevel"/>
     <w:tmpl w:val="34EC97A4"/>
@@ -1014,7 +1409,7 @@
       </w:pPr>
     </w:lvl>
   </w:abstractNum>
-  <w:abstractNum w:abstractNumId="2" w15:restartNumberingAfterBreak="0">
+  <w:abstractNum w:abstractNumId="3" w15:restartNumberingAfterBreak="0">
     <w:nsid w:val="536A5001"/>
     <w:multiLevelType w:val="hybridMultilevel"/>
     <w:tmpl w:val="482E9F14"/>
@@ -1104,13 +1499,16 @@
     </w:lvl>
   </w:abstractNum>
   <w:num w:numId="1">
+    <w:abstractNumId w:val="3"/>
+  </w:num>
+  <w:num w:numId="2">
+    <w:abstractNumId w:val="1"/>
+  </w:num>
+  <w:num w:numId="3">
     <w:abstractNumId w:val="2"/>
   </w:num>
-  <w:num w:numId="2">
+  <w:num w:numId="4">
     <w:abstractNumId w:val="0"/>
-  </w:num>
-  <w:num w:numId="3">
-    <w:abstractNumId w:val="1"/>
   </w:num>
 </w:numbering>
 </file>
@@ -1132,7 +1530,7 @@
       </w:pPr>
     </w:pPrDefault>
   </w:docDefaults>
-  <w:latentStyles w:defLockedState="0" w:defUIPriority="99" w:defSemiHidden="0" w:defUnhideWhenUsed="0" w:defQFormat="0" w:count="377">
+  <w:latentStyles w:defLockedState="0" w:defUIPriority="99" w:defSemiHidden="0" w:defUnhideWhenUsed="0" w:defQFormat="0" w:count="376">
     <w:lsdException w:name="Normal" w:uiPriority="0" w:qFormat="1"/>
     <w:lsdException w:name="heading 1" w:uiPriority="9" w:qFormat="1"/>
     <w:lsdException w:name="heading 2" w:semiHidden="1" w:uiPriority="9" w:unhideWhenUsed="1" w:qFormat="1"/>
@@ -1509,7 +1907,6 @@
     <w:lsdException w:name="Hashtag" w:semiHidden="1" w:unhideWhenUsed="1"/>
     <w:lsdException w:name="Unresolved Mention" w:semiHidden="1" w:unhideWhenUsed="1"/>
     <w:lsdException w:name="Smart Link" w:semiHidden="1" w:unhideWhenUsed="1"/>
-    <w:lsdException w:name="Smart Link Error" w:semiHidden="1" w:unhideWhenUsed="1"/>
   </w:latentStyles>
   <w:style w:type="paragraph" w:default="1" w:styleId="Normal">
     <w:name w:val="Normal"/>
@@ -1552,6 +1949,77 @@
       <w:ind w:left="720"/>
       <w:contextualSpacing/>
     </w:pPr>
+  </w:style>
+  <w:style w:type="paragraph" w:styleId="HTMLPreformatted">
+    <w:name w:val="HTML Preformatted"/>
+    <w:basedOn w:val="Normal"/>
+    <w:link w:val="HTMLPreformattedChar"/>
+    <w:uiPriority w:val="99"/>
+    <w:semiHidden/>
+    <w:unhideWhenUsed/>
+    <w:rsid w:val="00A778E3"/>
+    <w:pPr>
+      <w:tabs>
+        <w:tab w:val="left" w:pos="916"/>
+        <w:tab w:val="left" w:pos="1832"/>
+        <w:tab w:val="left" w:pos="2748"/>
+        <w:tab w:val="left" w:pos="3664"/>
+        <w:tab w:val="left" w:pos="4580"/>
+        <w:tab w:val="left" w:pos="5496"/>
+        <w:tab w:val="left" w:pos="6412"/>
+        <w:tab w:val="left" w:pos="7328"/>
+        <w:tab w:val="left" w:pos="8244"/>
+        <w:tab w:val="left" w:pos="9160"/>
+        <w:tab w:val="left" w:pos="10076"/>
+        <w:tab w:val="left" w:pos="10992"/>
+        <w:tab w:val="left" w:pos="11908"/>
+        <w:tab w:val="left" w:pos="12824"/>
+        <w:tab w:val="left" w:pos="13740"/>
+        <w:tab w:val="left" w:pos="14656"/>
+      </w:tabs>
+      <w:spacing w:after="0" w:line="240" w:lineRule="auto"/>
+    </w:pPr>
+    <w:rPr>
+      <w:rFonts w:ascii="Courier New" w:eastAsia="Times New Roman" w:hAnsi="Courier New" w:cs="Courier New"/>
+      <w:sz w:val="20"/>
+      <w:szCs w:val="20"/>
+    </w:rPr>
+  </w:style>
+  <w:style w:type="character" w:customStyle="1" w:styleId="HTMLPreformattedChar">
+    <w:name w:val="HTML Preformatted Char"/>
+    <w:basedOn w:val="DefaultParagraphFont"/>
+    <w:link w:val="HTMLPreformatted"/>
+    <w:uiPriority w:val="99"/>
+    <w:semiHidden/>
+    <w:rsid w:val="00A778E3"/>
+    <w:rPr>
+      <w:rFonts w:ascii="Courier New" w:eastAsia="Times New Roman" w:hAnsi="Courier New" w:cs="Courier New"/>
+      <w:sz w:val="20"/>
+      <w:szCs w:val="20"/>
+    </w:rPr>
+  </w:style>
+  <w:style w:type="character" w:styleId="Hyperlink">
+    <w:name w:val="Hyperlink"/>
+    <w:basedOn w:val="DefaultParagraphFont"/>
+    <w:uiPriority w:val="99"/>
+    <w:unhideWhenUsed/>
+    <w:rsid w:val="00803F68"/>
+    <w:rPr>
+      <w:color w:val="0563C1" w:themeColor="hyperlink"/>
+      <w:u w:val="single"/>
+    </w:rPr>
+  </w:style>
+  <w:style w:type="character" w:styleId="UnresolvedMention">
+    <w:name w:val="Unresolved Mention"/>
+    <w:basedOn w:val="DefaultParagraphFont"/>
+    <w:uiPriority w:val="99"/>
+    <w:semiHidden/>
+    <w:unhideWhenUsed/>
+    <w:rsid w:val="00803F68"/>
+    <w:rPr>
+      <w:color w:val="605E5C"/>
+      <w:shd w:val="clear" w:color="auto" w:fill="E1DFDD"/>
+    </w:rPr>
   </w:style>
 </w:styles>
 </file>

</xml_diff>